<commit_message>
Agregacion sobre el README
</commit_message>
<xml_diff>
--- a/RepositoriosRemotos.docx
+++ b/RepositoriosRemotos.docx
@@ -37,54 +37,8 @@
           <w:sz w:val="24"/>
           <w:szCs w:val="24"/>
         </w:rPr>
-        <w:t xml:space="preserve">“.gitignore” se crea en nuestro repositorio un archivo tal cual con ese nombre y sirve para que los nombres de los archivos o carpetas que pongamos dentro de él </w:t>
-      </w:r>
-      <w:proofErr w:type="spellStart"/>
-      <w:r>
-        <w:rPr>
-          <w:rFonts w:ascii="Arial" w:hAnsi="Arial" w:cs="Arial"/>
-          <w:sz w:val="24"/>
-          <w:szCs w:val="24"/>
-        </w:rPr>
-        <w:t>git</w:t>
-      </w:r>
-      <w:proofErr w:type="spellEnd"/>
-      <w:r>
-        <w:rPr>
-          <w:rFonts w:ascii="Arial" w:hAnsi="Arial" w:cs="Arial"/>
-          <w:sz w:val="24"/>
-          <w:szCs w:val="24"/>
-        </w:rPr>
-        <w:t xml:space="preserve"> los ignore, haciendo que no se puedan añadir cada que hagamos un </w:t>
-      </w:r>
-      <w:proofErr w:type="spellStart"/>
-      <w:r>
-        <w:rPr>
-          <w:rFonts w:ascii="Arial" w:hAnsi="Arial" w:cs="Arial"/>
-          <w:sz w:val="24"/>
-          <w:szCs w:val="24"/>
-        </w:rPr>
-        <w:t>git</w:t>
-      </w:r>
-      <w:proofErr w:type="spellEnd"/>
-      <w:r>
-        <w:rPr>
-          <w:rFonts w:ascii="Arial" w:hAnsi="Arial" w:cs="Arial"/>
-          <w:sz w:val="24"/>
-          <w:szCs w:val="24"/>
-        </w:rPr>
-        <w:t xml:space="preserve"> </w:t>
-      </w:r>
-      <w:proofErr w:type="spellStart"/>
-      <w:r>
-        <w:rPr>
-          <w:rFonts w:ascii="Arial" w:hAnsi="Arial" w:cs="Arial"/>
-          <w:sz w:val="24"/>
-          <w:szCs w:val="24"/>
-        </w:rPr>
-        <w:t>add</w:t>
-      </w:r>
-      <w:proofErr w:type="spellEnd"/>
+        <w:t>“.gitignore” se crea en nuestro repositorio un archivo tal cual con ese nombre y sirve para que los nombres de los archivos o carpetas que pongamos dentro de él git los ignore, haciendo que no se puedan añadir cada que hagamos un git add</w:t>
+      </w:r>
     </w:p>
     <w:p>
       <w:pPr>
@@ -117,23 +71,76 @@
           <w:sz w:val="24"/>
           <w:szCs w:val="24"/>
         </w:rPr>
-        <w:t xml:space="preserve">Hola.txt ignorara este </w:t>
-      </w:r>
-      <w:proofErr w:type="spellStart"/>
-      <w:r>
-        <w:rPr>
-          <w:rFonts w:ascii="Arial" w:hAnsi="Arial" w:cs="Arial"/>
-          <w:sz w:val="24"/>
-          <w:szCs w:val="24"/>
-        </w:rPr>
-        <w:t>txt</w:t>
-      </w:r>
-      <w:proofErr w:type="spellEnd"/>
-      <w:r>
-        <w:rPr>
-          <w:rFonts w:ascii="Arial" w:hAnsi="Arial" w:cs="Arial"/>
-          <w:sz w:val="24"/>
-          <w:szCs w:val="24"/>
+        <w:t>Hola.txt ignorara este txt.</w:t>
+      </w:r>
+    </w:p>
+    <w:p>
+      <w:pPr>
+        <w:rPr>
+          <w:rFonts w:ascii="Arial" w:hAnsi="Arial" w:cs="Arial"/>
+          <w:sz w:val="24"/>
+          <w:szCs w:val="24"/>
+        </w:rPr>
+      </w:pPr>
+      <w:r>
+        <w:rPr>
+          <w:rFonts w:ascii="Arial" w:hAnsi="Arial" w:cs="Arial"/>
+          <w:sz w:val="24"/>
+          <w:szCs w:val="24"/>
+        </w:rPr>
+        <w:t>Nombre de la carpeta/ ignorara todo lo que este en esta carpeta.</w:t>
+      </w:r>
+    </w:p>
+    <w:p>
+      <w:pPr>
+        <w:rPr>
+          <w:rFonts w:ascii="Arial" w:hAnsi="Arial" w:cs="Arial"/>
+          <w:sz w:val="24"/>
+          <w:szCs w:val="24"/>
+        </w:rPr>
+      </w:pPr>
+    </w:p>
+    <w:p>
+      <w:pPr>
+        <w:rPr>
+          <w:rFonts w:ascii="Arial" w:hAnsi="Arial" w:cs="Arial"/>
+          <w:sz w:val="24"/>
+          <w:szCs w:val="24"/>
+        </w:rPr>
+      </w:pPr>
+      <w:r>
+        <w:rPr>
+          <w:rFonts w:ascii="Arial" w:hAnsi="Arial" w:cs="Arial"/>
+          <w:sz w:val="24"/>
+          <w:szCs w:val="24"/>
+        </w:rPr>
+        <w:t>README.md</w:t>
+      </w:r>
+    </w:p>
+    <w:p>
+      <w:pPr>
+        <w:rPr>
+          <w:rFonts w:ascii="Arial" w:hAnsi="Arial" w:cs="Arial"/>
+          <w:sz w:val="24"/>
+          <w:szCs w:val="24"/>
+          <w:shd w:val="clear" w:color="auto" w:fill="FFFFFF"/>
+        </w:rPr>
+      </w:pPr>
+      <w:r>
+        <w:rPr>
+          <w:rFonts w:ascii="Arial" w:hAnsi="Arial" w:cs="Arial"/>
+          <w:sz w:val="24"/>
+          <w:szCs w:val="24"/>
+          <w:shd w:val="clear" w:color="auto" w:fill="FFFFFF"/>
+        </w:rPr>
+        <w:t>Un archivo README contiene información acerca de otros archivos en un directorio</w:t>
+      </w:r>
+      <w:r>
+        <w:rPr>
+          <w:rFonts w:ascii="Arial" w:hAnsi="Arial" w:cs="Arial"/>
+          <w:sz w:val="24"/>
+          <w:szCs w:val="24"/>
+          <w:shd w:val="clear" w:color="auto" w:fill="FFFFFF"/>
         </w:rPr>
         <w:t>.</w:t>
       </w:r>
@@ -144,16 +151,275 @@
           <w:rFonts w:ascii="Arial" w:hAnsi="Arial" w:cs="Arial"/>
           <w:sz w:val="24"/>
           <w:szCs w:val="24"/>
-        </w:rPr>
-      </w:pPr>
-      <w:r>
-        <w:rPr>
-          <w:rFonts w:ascii="Arial" w:hAnsi="Arial" w:cs="Arial"/>
-          <w:sz w:val="24"/>
-          <w:szCs w:val="24"/>
-        </w:rPr>
-        <w:t>Nombre de la carpeta/ ignorara todo lo que este en esta carpeta.</w:t>
-      </w:r>
+          <w:shd w:val="clear" w:color="auto" w:fill="FFFFFF"/>
+        </w:rPr>
+      </w:pPr>
+      <w:r>
+        <w:rPr>
+          <w:rFonts w:ascii="Arial" w:hAnsi="Arial" w:cs="Arial"/>
+          <w:sz w:val="24"/>
+          <w:szCs w:val="24"/>
+          <w:shd w:val="clear" w:color="auto" w:fill="FFFFFF"/>
+        </w:rPr>
+        <w:t>Sintaxis básica</w:t>
+      </w:r>
+    </w:p>
+    <w:p>
+      <w:pPr>
+        <w:rPr>
+          <w:rFonts w:ascii="Arial" w:hAnsi="Arial" w:cs="Arial"/>
+          <w:sz w:val="24"/>
+          <w:szCs w:val="24"/>
+          <w:shd w:val="clear" w:color="auto" w:fill="FFFFFF"/>
+        </w:rPr>
+      </w:pPr>
+      <w:r>
+        <w:rPr>
+          <w:rFonts w:ascii="Arial" w:hAnsi="Arial" w:cs="Arial"/>
+          <w:sz w:val="24"/>
+          <w:szCs w:val="24"/>
+          <w:shd w:val="clear" w:color="auto" w:fill="FFFFFF"/>
+        </w:rPr>
+        <w:t># se utiliza para los títulos semejante a los h en html</w:t>
+      </w:r>
+    </w:p>
+    <w:p>
+      <w:pPr>
+        <w:rPr>
+          <w:rFonts w:ascii="Arial" w:hAnsi="Arial" w:cs="Arial"/>
+          <w:sz w:val="24"/>
+          <w:szCs w:val="24"/>
+          <w:shd w:val="clear" w:color="auto" w:fill="FFFFFF"/>
+        </w:rPr>
+      </w:pPr>
+      <w:r>
+        <w:rPr>
+          <w:rFonts w:ascii="Arial" w:hAnsi="Arial" w:cs="Arial"/>
+          <w:sz w:val="24"/>
+          <w:szCs w:val="24"/>
+          <w:shd w:val="clear" w:color="auto" w:fill="FFFFFF"/>
+        </w:rPr>
+        <w:t>**  ** coloca el texto en negritas</w:t>
+      </w:r>
+    </w:p>
+    <w:p>
+      <w:pPr>
+        <w:rPr>
+          <w:rFonts w:ascii="Arial" w:hAnsi="Arial" w:cs="Arial"/>
+          <w:sz w:val="24"/>
+          <w:szCs w:val="24"/>
+          <w:shd w:val="clear" w:color="auto" w:fill="FFFFFF"/>
+        </w:rPr>
+      </w:pPr>
+      <w:r>
+        <w:rPr>
+          <w:rFonts w:ascii="Arial" w:hAnsi="Arial" w:cs="Arial"/>
+          <w:sz w:val="24"/>
+          <w:szCs w:val="24"/>
+          <w:shd w:val="clear" w:color="auto" w:fill="FFFFFF"/>
+        </w:rPr>
+        <w:t>Dos espacios en un salto de línea</w:t>
+      </w:r>
+    </w:p>
+    <w:p>
+      <w:pPr>
+        <w:rPr>
+          <w:rFonts w:ascii="Arial" w:hAnsi="Arial" w:cs="Arial"/>
+          <w:sz w:val="24"/>
+          <w:szCs w:val="24"/>
+          <w:shd w:val="clear" w:color="auto" w:fill="FFFFFF"/>
+        </w:rPr>
+      </w:pPr>
+      <w:r>
+        <w:rPr>
+          <w:rFonts w:ascii="Arial" w:hAnsi="Arial" w:cs="Arial"/>
+          <w:sz w:val="24"/>
+          <w:szCs w:val="24"/>
+          <w:shd w:val="clear" w:color="auto" w:fill="FFFFFF"/>
+        </w:rPr>
+        <w:t>&gt;</w:t>
+      </w:r>
+      <w:r>
+        <w:rPr>
+          <w:rFonts w:ascii="Arial" w:hAnsi="Arial" w:cs="Arial"/>
+          <w:sz w:val="24"/>
+          <w:szCs w:val="24"/>
+          <w:shd w:val="clear" w:color="auto" w:fill="FFFFFF"/>
+        </w:rPr>
+        <w:t xml:space="preserve"> Sirve para colocar una cita</w:t>
+      </w:r>
+    </w:p>
+    <w:p>
+      <w:pPr>
+        <w:rPr>
+          <w:rFonts w:ascii="Arial" w:hAnsi="Arial" w:cs="Arial"/>
+          <w:sz w:val="24"/>
+          <w:szCs w:val="24"/>
+          <w:shd w:val="clear" w:color="auto" w:fill="FFFFFF"/>
+        </w:rPr>
+      </w:pPr>
+      <w:r>
+        <w:rPr>
+          <w:rFonts w:ascii="Arial" w:hAnsi="Arial" w:cs="Arial"/>
+          <w:sz w:val="24"/>
+          <w:szCs w:val="24"/>
+          <w:shd w:val="clear" w:color="auto" w:fill="FFFFFF"/>
+        </w:rPr>
+        <w:t>* Se utiliza para hacer listas semejantes a li en html</w:t>
+      </w:r>
+    </w:p>
+    <w:p>
+      <w:pPr>
+        <w:rPr>
+          <w:rFonts w:ascii="Arial" w:hAnsi="Arial" w:cs="Arial"/>
+          <w:sz w:val="24"/>
+          <w:szCs w:val="24"/>
+          <w:shd w:val="clear" w:color="auto" w:fill="FFFFFF"/>
+        </w:rPr>
+      </w:pPr>
+      <w:r>
+        <w:rPr>
+          <w:rFonts w:ascii="Arial" w:hAnsi="Arial" w:cs="Arial"/>
+          <w:sz w:val="24"/>
+          <w:szCs w:val="24"/>
+          <w:shd w:val="clear" w:color="auto" w:fill="FFFFFF"/>
+        </w:rPr>
+        <w:t>1.</w:t>
+      </w:r>
+    </w:p>
+    <w:p>
+      <w:pPr>
+        <w:rPr>
+          <w:rFonts w:ascii="Arial" w:hAnsi="Arial" w:cs="Arial"/>
+          <w:sz w:val="24"/>
+          <w:szCs w:val="24"/>
+          <w:shd w:val="clear" w:color="auto" w:fill="FFFFFF"/>
+        </w:rPr>
+      </w:pPr>
+      <w:r>
+        <w:rPr>
+          <w:rFonts w:ascii="Arial" w:hAnsi="Arial" w:cs="Arial"/>
+          <w:sz w:val="24"/>
+          <w:szCs w:val="24"/>
+          <w:shd w:val="clear" w:color="auto" w:fill="FFFFFF"/>
+        </w:rPr>
+        <w:t>2.</w:t>
+      </w:r>
+    </w:p>
+    <w:p>
+      <w:pPr>
+        <w:rPr>
+          <w:rFonts w:ascii="Arial" w:hAnsi="Arial" w:cs="Arial"/>
+          <w:sz w:val="24"/>
+          <w:szCs w:val="24"/>
+          <w:shd w:val="clear" w:color="auto" w:fill="FFFFFF"/>
+        </w:rPr>
+      </w:pPr>
+      <w:r>
+        <w:rPr>
+          <w:rFonts w:ascii="Arial" w:hAnsi="Arial" w:cs="Arial"/>
+          <w:sz w:val="24"/>
+          <w:szCs w:val="24"/>
+          <w:shd w:val="clear" w:color="auto" w:fill="FFFFFF"/>
+        </w:rPr>
+        <w:t>3.</w:t>
+      </w:r>
+    </w:p>
+    <w:p>
+      <w:pPr>
+        <w:rPr>
+          <w:rFonts w:ascii="Arial" w:hAnsi="Arial" w:cs="Arial"/>
+          <w:sz w:val="24"/>
+          <w:szCs w:val="24"/>
+          <w:shd w:val="clear" w:color="auto" w:fill="FFFFFF"/>
+        </w:rPr>
+      </w:pPr>
+      <w:r>
+        <w:rPr>
+          <w:rFonts w:ascii="Arial" w:hAnsi="Arial" w:cs="Arial"/>
+          <w:sz w:val="24"/>
+          <w:szCs w:val="24"/>
+          <w:shd w:val="clear" w:color="auto" w:fill="FFFFFF"/>
+        </w:rPr>
+        <w:t>Sirve para crear listas numeradas</w:t>
+      </w:r>
+    </w:p>
+    <w:p>
+      <w:pPr>
+        <w:rPr>
+          <w:rFonts w:ascii="Arial" w:hAnsi="Arial" w:cs="Arial"/>
+          <w:sz w:val="24"/>
+          <w:szCs w:val="24"/>
+          <w:shd w:val="clear" w:color="auto" w:fill="FFFFFF"/>
+        </w:rPr>
+      </w:pPr>
+      <w:r>
+        <w:rPr>
+          <w:rFonts w:ascii="Arial" w:hAnsi="Arial" w:cs="Arial"/>
+          <w:sz w:val="24"/>
+          <w:szCs w:val="24"/>
+          <w:shd w:val="clear" w:color="auto" w:fill="FFFFFF"/>
+        </w:rPr>
+        <w:t>Dejar una línea en blanco sirve para la separación de párrafos.</w:t>
+      </w:r>
+    </w:p>
+    <w:p>
+      <w:pPr>
+        <w:rPr>
+          <w:rFonts w:ascii="Arial" w:hAnsi="Arial" w:cs="Arial"/>
+          <w:sz w:val="24"/>
+          <w:szCs w:val="24"/>
+          <w:shd w:val="clear" w:color="auto" w:fill="FFFFFF"/>
+        </w:rPr>
+      </w:pPr>
+    </w:p>
+    <w:p>
+      <w:pPr>
+        <w:rPr>
+          <w:rFonts w:ascii="Arial" w:hAnsi="Arial" w:cs="Arial"/>
+          <w:sz w:val="24"/>
+          <w:szCs w:val="24"/>
+          <w:shd w:val="clear" w:color="auto" w:fill="FFFFFF"/>
+        </w:rPr>
+      </w:pPr>
+      <w:r>
+        <w:rPr>
+          <w:rFonts w:ascii="Arial" w:hAnsi="Arial" w:cs="Arial"/>
+          <w:sz w:val="24"/>
+          <w:szCs w:val="24"/>
+          <w:shd w:val="clear" w:color="auto" w:fill="FFFFFF"/>
+        </w:rPr>
+        <w:t>Para saber de más sintaxis ver la siguiente liga:</w:t>
+      </w:r>
+    </w:p>
+    <w:p>
+      <w:pPr>
+        <w:rPr>
+          <w:rFonts w:ascii="Arial" w:hAnsi="Arial" w:cs="Arial"/>
+          <w:sz w:val="28"/>
+          <w:szCs w:val="28"/>
+        </w:rPr>
+      </w:pPr>
+      <w:hyperlink r:id="rId5" w:history="1">
+        <w:r>
+          <w:rPr>
+            <w:rStyle w:val="Hipervnculo"/>
+            <w:rFonts w:ascii="Arial" w:hAnsi="Arial" w:cs="Arial"/>
+            <w:sz w:val="28"/>
+            <w:szCs w:val="28"/>
+          </w:rPr>
+          <w:t>https://www.markdownguide.org/basic-syntax/</w:t>
+        </w:r>
+      </w:hyperlink>
+    </w:p>
+    <w:p>
+      <w:pPr>
+        <w:rPr>
+          <w:rFonts w:ascii="Arial" w:hAnsi="Arial" w:cs="Arial"/>
+          <w:sz w:val="28"/>
+          <w:szCs w:val="28"/>
+        </w:rPr>
+      </w:pPr>
     </w:p>
     <w:sectPr>
       <w:pgSz w:w="12240" w:h="15840"/>
@@ -163,6 +429,241 @@
     </w:sectPr>
   </w:body>
 </w:document>
+</file>
+
+<file path=word/numbering.xml><?xml version="1.0" encoding="utf-8"?>
+<w:numbering xmlns:wpc="http://schemas.microsoft.com/office/word/2010/wordprocessingCanvas" xmlns:cx="http://schemas.microsoft.com/office/drawing/2014/chartex" xmlns:cx1="http://schemas.microsoft.com/office/drawing/2015/9/8/chartex" xmlns:cx2="http://schemas.microsoft.com/office/drawing/2015/10/21/chartex" xmlns:cx3="http://schemas.microsoft.com/office/drawing/2016/5/9/chartex" xmlns:cx4="http://schemas.microsoft.com/office/drawing/2016/5/10/chartex" xmlns:cx5="http://schemas.microsoft.com/office/drawing/2016/5/11/chartex" xmlns:cx6="http://schemas.microsoft.com/office/drawing/2016/5/12/chartex" xmlns:cx7="http://schemas.microsoft.com/office/drawing/2016/5/13/chartex" xmlns:cx8="http://schemas.microsoft.com/office/drawing/2016/5/14/chartex" xmlns:mc="http://schemas.openxmlformats.org/markup-compatibility/2006" xmlns:aink="http://schemas.microsoft.com/office/drawing/2016/ink" xmlns:am3d="http://schemas.microsoft.com/office/drawing/2017/model3d" xmlns:o="urn:schemas-microsoft-com:office:office" xmlns:r="http://schemas.openxmlformats.org/officeDocument/2006/relationships" xmlns:m="http://schemas.openxmlformats.org/officeDocument/2006/math" xmlns:v="urn:schemas-microsoft-com:vml" xmlns:wp14="http://schemas.microsoft.com/office/word/2010/wordprocessingDrawing" xmlns:wp="http://schemas.openxmlformats.org/drawingml/2006/wordprocessingDrawing" xmlns:w10="urn:schemas-microsoft-com:office:word" xmlns:w="http://schemas.openxmlformats.org/wordprocessingml/2006/main" xmlns:w14="http://schemas.microsoft.com/office/word/2010/wordml" xmlns:w15="http://schemas.microsoft.com/office/word/2012/wordml" xmlns:w16cex="http://schemas.microsoft.com/office/word/2018/wordml/cex" xmlns:w16cid="http://schemas.microsoft.com/office/word/2016/wordml/cid" xmlns:w16="http://schemas.microsoft.com/office/word/2018/wordml" xmlns:w16sdtdh="http://schemas.microsoft.com/office/word/2020/wordml/sdtdatahash" xmlns:w16se="http://schemas.microsoft.com/office/word/2015/wordml/symex" xmlns:wpg="http://schemas.microsoft.com/office/word/2010/wordprocessingGroup" xmlns:wpi="http://schemas.microsoft.com/office/word/2010/wordprocessingInk" xmlns:wne="http://schemas.microsoft.com/office/word/2006/wordml" xmlns:wps="http://schemas.microsoft.com/office/word/2010/wordprocessingShape" mc:Ignorable="w14 w15 w16se w16cid w16 w16cex w16sdtdh wp14">
+  <w:abstractNum w:abstractNumId="0" w15:restartNumberingAfterBreak="0">
+    <w:nsid w:val="2D100C7E"/>
+    <w:multiLevelType w:val="hybridMultilevel"/>
+    <w:tmpl w:val="8CC4AD2E"/>
+    <w:lvl w:ilvl="0" w:tplc="7E1A2D48">
+      <w:numFmt w:val="bullet"/>
+      <w:lvlText w:val=""/>
+      <w:lvlJc w:val="left"/>
+      <w:pPr>
+        <w:ind w:left="720" w:hanging="360"/>
+      </w:pPr>
+      <w:rPr>
+        <w:rFonts w:ascii="Wingdings" w:eastAsiaTheme="minorHAnsi" w:hAnsi="Wingdings" w:cs="Arial" w:hint="default"/>
+      </w:rPr>
+    </w:lvl>
+    <w:lvl w:ilvl="1" w:tplc="080A0003" w:tentative="1">
+      <w:start w:val="1"/>
+      <w:numFmt w:val="bullet"/>
+      <w:lvlText w:val="o"/>
+      <w:lvlJc w:val="left"/>
+      <w:pPr>
+        <w:ind w:left="1440" w:hanging="360"/>
+      </w:pPr>
+      <w:rPr>
+        <w:rFonts w:ascii="Courier New" w:hAnsi="Courier New" w:cs="Courier New" w:hint="default"/>
+      </w:rPr>
+    </w:lvl>
+    <w:lvl w:ilvl="2" w:tplc="080A0005" w:tentative="1">
+      <w:start w:val="1"/>
+      <w:numFmt w:val="bullet"/>
+      <w:lvlText w:val=""/>
+      <w:lvlJc w:val="left"/>
+      <w:pPr>
+        <w:ind w:left="2160" w:hanging="360"/>
+      </w:pPr>
+      <w:rPr>
+        <w:rFonts w:ascii="Wingdings" w:hAnsi="Wingdings" w:hint="default"/>
+      </w:rPr>
+    </w:lvl>
+    <w:lvl w:ilvl="3" w:tplc="080A0001" w:tentative="1">
+      <w:start w:val="1"/>
+      <w:numFmt w:val="bullet"/>
+      <w:lvlText w:val=""/>
+      <w:lvlJc w:val="left"/>
+      <w:pPr>
+        <w:ind w:left="2880" w:hanging="360"/>
+      </w:pPr>
+      <w:rPr>
+        <w:rFonts w:ascii="Symbol" w:hAnsi="Symbol" w:hint="default"/>
+      </w:rPr>
+    </w:lvl>
+    <w:lvl w:ilvl="4" w:tplc="080A0003" w:tentative="1">
+      <w:start w:val="1"/>
+      <w:numFmt w:val="bullet"/>
+      <w:lvlText w:val="o"/>
+      <w:lvlJc w:val="left"/>
+      <w:pPr>
+        <w:ind w:left="3600" w:hanging="360"/>
+      </w:pPr>
+      <w:rPr>
+        <w:rFonts w:ascii="Courier New" w:hAnsi="Courier New" w:cs="Courier New" w:hint="default"/>
+      </w:rPr>
+    </w:lvl>
+    <w:lvl w:ilvl="5" w:tplc="080A0005" w:tentative="1">
+      <w:start w:val="1"/>
+      <w:numFmt w:val="bullet"/>
+      <w:lvlText w:val=""/>
+      <w:lvlJc w:val="left"/>
+      <w:pPr>
+        <w:ind w:left="4320" w:hanging="360"/>
+      </w:pPr>
+      <w:rPr>
+        <w:rFonts w:ascii="Wingdings" w:hAnsi="Wingdings" w:hint="default"/>
+      </w:rPr>
+    </w:lvl>
+    <w:lvl w:ilvl="6" w:tplc="080A0001" w:tentative="1">
+      <w:start w:val="1"/>
+      <w:numFmt w:val="bullet"/>
+      <w:lvlText w:val=""/>
+      <w:lvlJc w:val="left"/>
+      <w:pPr>
+        <w:ind w:left="5040" w:hanging="360"/>
+      </w:pPr>
+      <w:rPr>
+        <w:rFonts w:ascii="Symbol" w:hAnsi="Symbol" w:hint="default"/>
+      </w:rPr>
+    </w:lvl>
+    <w:lvl w:ilvl="7" w:tplc="080A0003" w:tentative="1">
+      <w:start w:val="1"/>
+      <w:numFmt w:val="bullet"/>
+      <w:lvlText w:val="o"/>
+      <w:lvlJc w:val="left"/>
+      <w:pPr>
+        <w:ind w:left="5760" w:hanging="360"/>
+      </w:pPr>
+      <w:rPr>
+        <w:rFonts w:ascii="Courier New" w:hAnsi="Courier New" w:cs="Courier New" w:hint="default"/>
+      </w:rPr>
+    </w:lvl>
+    <w:lvl w:ilvl="8" w:tplc="080A0005" w:tentative="1">
+      <w:start w:val="1"/>
+      <w:numFmt w:val="bullet"/>
+      <w:lvlText w:val=""/>
+      <w:lvlJc w:val="left"/>
+      <w:pPr>
+        <w:ind w:left="6480" w:hanging="360"/>
+      </w:pPr>
+      <w:rPr>
+        <w:rFonts w:ascii="Wingdings" w:hAnsi="Wingdings" w:hint="default"/>
+      </w:rPr>
+    </w:lvl>
+  </w:abstractNum>
+  <w:abstractNum w:abstractNumId="1" w15:restartNumberingAfterBreak="0">
+    <w:nsid w:val="30990E57"/>
+    <w:multiLevelType w:val="hybridMultilevel"/>
+    <w:tmpl w:val="E3AAA886"/>
+    <w:lvl w:ilvl="0" w:tplc="11B0DAF0">
+      <w:numFmt w:val="bullet"/>
+      <w:lvlText w:val=""/>
+      <w:lvlJc w:val="left"/>
+      <w:pPr>
+        <w:ind w:left="720" w:hanging="360"/>
+      </w:pPr>
+      <w:rPr>
+        <w:rFonts w:ascii="Wingdings" w:eastAsiaTheme="minorHAnsi" w:hAnsi="Wingdings" w:cs="Arial" w:hint="default"/>
+      </w:rPr>
+    </w:lvl>
+    <w:lvl w:ilvl="1" w:tplc="080A0003" w:tentative="1">
+      <w:start w:val="1"/>
+      <w:numFmt w:val="bullet"/>
+      <w:lvlText w:val="o"/>
+      <w:lvlJc w:val="left"/>
+      <w:pPr>
+        <w:ind w:left="1440" w:hanging="360"/>
+      </w:pPr>
+      <w:rPr>
+        <w:rFonts w:ascii="Courier New" w:hAnsi="Courier New" w:cs="Courier New" w:hint="default"/>
+      </w:rPr>
+    </w:lvl>
+    <w:lvl w:ilvl="2" w:tplc="080A0005" w:tentative="1">
+      <w:start w:val="1"/>
+      <w:numFmt w:val="bullet"/>
+      <w:lvlText w:val=""/>
+      <w:lvlJc w:val="left"/>
+      <w:pPr>
+        <w:ind w:left="2160" w:hanging="360"/>
+      </w:pPr>
+      <w:rPr>
+        <w:rFonts w:ascii="Wingdings" w:hAnsi="Wingdings" w:hint="default"/>
+      </w:rPr>
+    </w:lvl>
+    <w:lvl w:ilvl="3" w:tplc="080A0001" w:tentative="1">
+      <w:start w:val="1"/>
+      <w:numFmt w:val="bullet"/>
+      <w:lvlText w:val=""/>
+      <w:lvlJc w:val="left"/>
+      <w:pPr>
+        <w:ind w:left="2880" w:hanging="360"/>
+      </w:pPr>
+      <w:rPr>
+        <w:rFonts w:ascii="Symbol" w:hAnsi="Symbol" w:hint="default"/>
+      </w:rPr>
+    </w:lvl>
+    <w:lvl w:ilvl="4" w:tplc="080A0003" w:tentative="1">
+      <w:start w:val="1"/>
+      <w:numFmt w:val="bullet"/>
+      <w:lvlText w:val="o"/>
+      <w:lvlJc w:val="left"/>
+      <w:pPr>
+        <w:ind w:left="3600" w:hanging="360"/>
+      </w:pPr>
+      <w:rPr>
+        <w:rFonts w:ascii="Courier New" w:hAnsi="Courier New" w:cs="Courier New" w:hint="default"/>
+      </w:rPr>
+    </w:lvl>
+    <w:lvl w:ilvl="5" w:tplc="080A0005" w:tentative="1">
+      <w:start w:val="1"/>
+      <w:numFmt w:val="bullet"/>
+      <w:lvlText w:val=""/>
+      <w:lvlJc w:val="left"/>
+      <w:pPr>
+        <w:ind w:left="4320" w:hanging="360"/>
+      </w:pPr>
+      <w:rPr>
+        <w:rFonts w:ascii="Wingdings" w:hAnsi="Wingdings" w:hint="default"/>
+      </w:rPr>
+    </w:lvl>
+    <w:lvl w:ilvl="6" w:tplc="080A0001" w:tentative="1">
+      <w:start w:val="1"/>
+      <w:numFmt w:val="bullet"/>
+      <w:lvlText w:val=""/>
+      <w:lvlJc w:val="left"/>
+      <w:pPr>
+        <w:ind w:left="5040" w:hanging="360"/>
+      </w:pPr>
+      <w:rPr>
+        <w:rFonts w:ascii="Symbol" w:hAnsi="Symbol" w:hint="default"/>
+      </w:rPr>
+    </w:lvl>
+    <w:lvl w:ilvl="7" w:tplc="080A0003" w:tentative="1">
+      <w:start w:val="1"/>
+      <w:numFmt w:val="bullet"/>
+      <w:lvlText w:val="o"/>
+      <w:lvlJc w:val="left"/>
+      <w:pPr>
+        <w:ind w:left="5760" w:hanging="360"/>
+      </w:pPr>
+      <w:rPr>
+        <w:rFonts w:ascii="Courier New" w:hAnsi="Courier New" w:cs="Courier New" w:hint="default"/>
+      </w:rPr>
+    </w:lvl>
+    <w:lvl w:ilvl="8" w:tplc="080A0005" w:tentative="1">
+      <w:start w:val="1"/>
+      <w:numFmt w:val="bullet"/>
+      <w:lvlText w:val=""/>
+      <w:lvlJc w:val="left"/>
+      <w:pPr>
+        <w:ind w:left="6480" w:hanging="360"/>
+      </w:pPr>
+      <w:rPr>
+        <w:rFonts w:ascii="Wingdings" w:hAnsi="Wingdings" w:hint="default"/>
+      </w:rPr>
+    </w:lvl>
+  </w:abstractNum>
+  <w:num w:numId="1">
+    <w:abstractNumId w:val="0"/>
+  </w:num>
+  <w:num w:numId="2">
+    <w:abstractNumId w:val="1"/>
+  </w:num>
+</w:numbering>
 </file>
 
 <file path=word/styles.xml><?xml version="1.0" encoding="utf-8"?>
@@ -591,6 +1092,40 @@
     <w:semiHidden/>
     <w:unhideWhenUsed/>
   </w:style>
+  <w:style w:type="character" w:styleId="Hipervnculo">
+    <w:name w:val="Hyperlink"/>
+    <w:basedOn w:val="Fuentedeprrafopredeter"/>
+    <w:uiPriority w:val="99"/>
+    <w:unhideWhenUsed/>
+    <w:rsid w:val="00E25154"/>
+    <w:rPr>
+      <w:color w:val="0563C1" w:themeColor="hyperlink"/>
+      <w:u w:val="single"/>
+    </w:rPr>
+  </w:style>
+  <w:style w:type="character" w:styleId="Mencinsinresolver">
+    <w:name w:val="Unresolved Mention"/>
+    <w:basedOn w:val="Fuentedeprrafopredeter"/>
+    <w:uiPriority w:val="99"/>
+    <w:semiHidden/>
+    <w:unhideWhenUsed/>
+    <w:rsid w:val="00E25154"/>
+    <w:rPr>
+      <w:color w:val="605E5C"/>
+      <w:shd w:val="clear" w:color="auto" w:fill="E1DFDD"/>
+    </w:rPr>
+  </w:style>
+  <w:style w:type="paragraph" w:styleId="Prrafodelista">
+    <w:name w:val="List Paragraph"/>
+    <w:basedOn w:val="Normal"/>
+    <w:uiPriority w:val="34"/>
+    <w:qFormat/>
+    <w:rsid w:val="00E25154"/>
+    <w:pPr>
+      <w:ind w:left="720"/>
+      <w:contextualSpacing/>
+    </w:pPr>
+  </w:style>
 </w:styles>
 </file>
 

</xml_diff>

<commit_message>
finalizacion del curso de git
</commit_message>
<xml_diff>
--- a/RepositoriosRemotos.docx
+++ b/RepositoriosRemotos.docx
@@ -20,143 +20,10 @@
           <w:sz w:val="28"/>
           <w:szCs w:val="28"/>
         </w:rPr>
-        <w:t>.gitignore</w:t>
-      </w:r>
-    </w:p>
-    <w:p>
-      <w:pPr>
-        <w:rPr>
-          <w:rFonts w:ascii="Arial" w:hAnsi="Arial" w:cs="Arial"/>
-          <w:sz w:val="24"/>
-          <w:szCs w:val="24"/>
-        </w:rPr>
-      </w:pPr>
-      <w:r>
-        <w:rPr>
-          <w:rFonts w:ascii="Arial" w:hAnsi="Arial" w:cs="Arial"/>
-          <w:sz w:val="24"/>
-          <w:szCs w:val="24"/>
-        </w:rPr>
-        <w:t xml:space="preserve">“.gitignore” se crea en nuestro repositorio un archivo tal cual con ese nombre y sirve para que los nombres de los archivos o carpetas que pongamos dentro de él </w:t>
+        <w:t>.</w:t>
       </w:r>
       <w:proofErr w:type="spellStart"/>
       <w:r>
-        <w:rPr>
-          <w:rFonts w:ascii="Arial" w:hAnsi="Arial" w:cs="Arial"/>
-          <w:sz w:val="24"/>
-          <w:szCs w:val="24"/>
-        </w:rPr>
-        <w:t>git</w:t>
-      </w:r>
-      <w:proofErr w:type="spellEnd"/>
-      <w:r>
-        <w:rPr>
-          <w:rFonts w:ascii="Arial" w:hAnsi="Arial" w:cs="Arial"/>
-          <w:sz w:val="24"/>
-          <w:szCs w:val="24"/>
-        </w:rPr>
-        <w:t xml:space="preserve"> los ignore, haciendo que no se puedan añadir cada que hagamos un </w:t>
-      </w:r>
-      <w:proofErr w:type="spellStart"/>
-      <w:r>
-        <w:rPr>
-          <w:rFonts w:ascii="Arial" w:hAnsi="Arial" w:cs="Arial"/>
-          <w:sz w:val="24"/>
-          <w:szCs w:val="24"/>
-        </w:rPr>
-        <w:t>git</w:t>
-      </w:r>
-      <w:proofErr w:type="spellEnd"/>
-      <w:r>
-        <w:rPr>
-          <w:rFonts w:ascii="Arial" w:hAnsi="Arial" w:cs="Arial"/>
-          <w:sz w:val="24"/>
-          <w:szCs w:val="24"/>
-        </w:rPr>
-        <w:t xml:space="preserve"> </w:t>
-      </w:r>
-      <w:proofErr w:type="spellStart"/>
-      <w:r>
-        <w:rPr>
-          <w:rFonts w:ascii="Arial" w:hAnsi="Arial" w:cs="Arial"/>
-          <w:sz w:val="24"/>
-          <w:szCs w:val="24"/>
-        </w:rPr>
-        <w:t>add</w:t>
-      </w:r>
-      <w:proofErr w:type="spellEnd"/>
-    </w:p>
-    <w:p>
-      <w:pPr>
-        <w:rPr>
-          <w:rFonts w:ascii="Arial" w:hAnsi="Arial" w:cs="Arial"/>
-          <w:sz w:val="24"/>
-          <w:szCs w:val="24"/>
-        </w:rPr>
-      </w:pPr>
-      <w:r>
-        <w:rPr>
-          <w:rFonts w:ascii="Arial" w:hAnsi="Arial" w:cs="Arial"/>
-          <w:sz w:val="24"/>
-          <w:szCs w:val="24"/>
-        </w:rPr>
-        <w:t>*.(extensión del archivo) ignora todos los archivos con esa extensión.</w:t>
-      </w:r>
-    </w:p>
-    <w:p>
-      <w:pPr>
-        <w:rPr>
-          <w:rFonts w:ascii="Arial" w:hAnsi="Arial" w:cs="Arial"/>
-          <w:sz w:val="24"/>
-          <w:szCs w:val="24"/>
-        </w:rPr>
-      </w:pPr>
-      <w:r>
-        <w:rPr>
-          <w:rFonts w:ascii="Arial" w:hAnsi="Arial" w:cs="Arial"/>
-          <w:sz w:val="24"/>
-          <w:szCs w:val="24"/>
-        </w:rPr>
-        <w:t xml:space="preserve">Hola.txt ignorara este </w:t>
-      </w:r>
-      <w:proofErr w:type="spellStart"/>
-      <w:r>
-        <w:rPr>
-          <w:rFonts w:ascii="Arial" w:hAnsi="Arial" w:cs="Arial"/>
-          <w:sz w:val="24"/>
-          <w:szCs w:val="24"/>
-        </w:rPr>
-        <w:t>txt</w:t>
-      </w:r>
-      <w:proofErr w:type="spellEnd"/>
-      <w:r>
-        <w:rPr>
-          <w:rFonts w:ascii="Arial" w:hAnsi="Arial" w:cs="Arial"/>
-          <w:sz w:val="24"/>
-          <w:szCs w:val="24"/>
-        </w:rPr>
-        <w:t>.</w:t>
-      </w:r>
-    </w:p>
-    <w:p>
-      <w:pPr>
-        <w:rPr>
-          <w:rFonts w:ascii="Arial" w:hAnsi="Arial" w:cs="Arial"/>
-          <w:sz w:val="24"/>
-          <w:szCs w:val="24"/>
-        </w:rPr>
-      </w:pPr>
-      <w:r>
-        <w:rPr>
-          <w:rFonts w:ascii="Arial" w:hAnsi="Arial" w:cs="Arial"/>
-          <w:sz w:val="24"/>
-          <w:szCs w:val="24"/>
-        </w:rPr>
-        <w:t>Nombre de la carpeta/ ignorara todo lo que este en esta carpeta.</w:t>
-      </w:r>
-    </w:p>
-    <w:p>
-      <w:pPr>
         <w:rPr>
           <w:rFonts w:ascii="Arial" w:hAnsi="Arial" w:cs="Arial"/>
           <w:b/>
@@ -164,7 +31,159 @@
           <w:sz w:val="28"/>
           <w:szCs w:val="28"/>
         </w:rPr>
-      </w:pPr>
+        <w:t>gitignore</w:t>
+      </w:r>
+      <w:proofErr w:type="spellEnd"/>
+    </w:p>
+    <w:p>
+      <w:pPr>
+        <w:rPr>
+          <w:rFonts w:ascii="Arial" w:hAnsi="Arial" w:cs="Arial"/>
+          <w:sz w:val="24"/>
+          <w:szCs w:val="24"/>
+        </w:rPr>
+      </w:pPr>
+      <w:r>
+        <w:rPr>
+          <w:rFonts w:ascii="Arial" w:hAnsi="Arial" w:cs="Arial"/>
+          <w:sz w:val="24"/>
+          <w:szCs w:val="24"/>
+        </w:rPr>
+        <w:t>“.</w:t>
+      </w:r>
+      <w:proofErr w:type="spellStart"/>
+      <w:r>
+        <w:rPr>
+          <w:rFonts w:ascii="Arial" w:hAnsi="Arial" w:cs="Arial"/>
+          <w:sz w:val="24"/>
+          <w:szCs w:val="24"/>
+        </w:rPr>
+        <w:t>gitignore</w:t>
+      </w:r>
+      <w:proofErr w:type="spellEnd"/>
+      <w:r>
+        <w:rPr>
+          <w:rFonts w:ascii="Arial" w:hAnsi="Arial" w:cs="Arial"/>
+          <w:sz w:val="24"/>
+          <w:szCs w:val="24"/>
+        </w:rPr>
+        <w:t xml:space="preserve">” se crea en nuestro repositorio un archivo tal cual con ese nombre y sirve para que los nombres de los archivos o carpetas que pongamos dentro de él </w:t>
+      </w:r>
+      <w:proofErr w:type="spellStart"/>
+      <w:r>
+        <w:rPr>
+          <w:rFonts w:ascii="Arial" w:hAnsi="Arial" w:cs="Arial"/>
+          <w:sz w:val="24"/>
+          <w:szCs w:val="24"/>
+        </w:rPr>
+        <w:t>git</w:t>
+      </w:r>
+      <w:proofErr w:type="spellEnd"/>
+      <w:r>
+        <w:rPr>
+          <w:rFonts w:ascii="Arial" w:hAnsi="Arial" w:cs="Arial"/>
+          <w:sz w:val="24"/>
+          <w:szCs w:val="24"/>
+        </w:rPr>
+        <w:t xml:space="preserve"> los ignore, haciendo que no se puedan añadir cada que hagamos un </w:t>
+      </w:r>
+      <w:proofErr w:type="spellStart"/>
+      <w:r>
+        <w:rPr>
+          <w:rFonts w:ascii="Arial" w:hAnsi="Arial" w:cs="Arial"/>
+          <w:sz w:val="24"/>
+          <w:szCs w:val="24"/>
+        </w:rPr>
+        <w:t>git</w:t>
+      </w:r>
+      <w:proofErr w:type="spellEnd"/>
+      <w:r>
+        <w:rPr>
+          <w:rFonts w:ascii="Arial" w:hAnsi="Arial" w:cs="Arial"/>
+          <w:sz w:val="24"/>
+          <w:szCs w:val="24"/>
+        </w:rPr>
+        <w:t xml:space="preserve"> </w:t>
+      </w:r>
+      <w:proofErr w:type="spellStart"/>
+      <w:r>
+        <w:rPr>
+          <w:rFonts w:ascii="Arial" w:hAnsi="Arial" w:cs="Arial"/>
+          <w:sz w:val="24"/>
+          <w:szCs w:val="24"/>
+        </w:rPr>
+        <w:t>add</w:t>
+      </w:r>
+      <w:proofErr w:type="spellEnd"/>
+    </w:p>
+    <w:p>
+      <w:pPr>
+        <w:rPr>
+          <w:rFonts w:ascii="Arial" w:hAnsi="Arial" w:cs="Arial"/>
+          <w:sz w:val="24"/>
+          <w:szCs w:val="24"/>
+        </w:rPr>
+      </w:pPr>
+      <w:r>
+        <w:rPr>
+          <w:rFonts w:ascii="Arial" w:hAnsi="Arial" w:cs="Arial"/>
+          <w:sz w:val="24"/>
+          <w:szCs w:val="24"/>
+        </w:rPr>
+        <w:t>*.(extensión del archivo) ignora todos los archivos con esa extensión.</w:t>
+      </w:r>
+    </w:p>
+    <w:p>
+      <w:pPr>
+        <w:rPr>
+          <w:rFonts w:ascii="Arial" w:hAnsi="Arial" w:cs="Arial"/>
+          <w:sz w:val="24"/>
+          <w:szCs w:val="24"/>
+        </w:rPr>
+      </w:pPr>
+      <w:r>
+        <w:rPr>
+          <w:rFonts w:ascii="Arial" w:hAnsi="Arial" w:cs="Arial"/>
+          <w:sz w:val="24"/>
+          <w:szCs w:val="24"/>
+        </w:rPr>
+        <w:t xml:space="preserve">Hola.txt ignorara este </w:t>
+      </w:r>
+      <w:proofErr w:type="spellStart"/>
+      <w:r>
+        <w:rPr>
+          <w:rFonts w:ascii="Arial" w:hAnsi="Arial" w:cs="Arial"/>
+          <w:sz w:val="24"/>
+          <w:szCs w:val="24"/>
+        </w:rPr>
+        <w:t>txt</w:t>
+      </w:r>
+      <w:proofErr w:type="spellEnd"/>
+      <w:r>
+        <w:rPr>
+          <w:rFonts w:ascii="Arial" w:hAnsi="Arial" w:cs="Arial"/>
+          <w:sz w:val="24"/>
+          <w:szCs w:val="24"/>
+        </w:rPr>
+        <w:t>.</w:t>
+      </w:r>
+    </w:p>
+    <w:p>
+      <w:pPr>
+        <w:rPr>
+          <w:rFonts w:ascii="Arial" w:hAnsi="Arial" w:cs="Arial"/>
+          <w:sz w:val="24"/>
+          <w:szCs w:val="24"/>
+        </w:rPr>
+      </w:pPr>
+      <w:r>
+        <w:rPr>
+          <w:rFonts w:ascii="Arial" w:hAnsi="Arial" w:cs="Arial"/>
+          <w:sz w:val="24"/>
+          <w:szCs w:val="24"/>
+        </w:rPr>
+        <w:t>Nombre de la carpeta/ ignorara todo lo que este en esta carpeta.</w:t>
+      </w:r>
     </w:p>
     <w:p>
       <w:pPr>
@@ -176,7 +195,9 @@
           <w:szCs w:val="28"/>
         </w:rPr>
       </w:pPr>
-      <w:r>
+    </w:p>
+    <w:p>
+      <w:pPr>
         <w:rPr>
           <w:rFonts w:ascii="Arial" w:hAnsi="Arial" w:cs="Arial"/>
           <w:b/>
@@ -184,6 +205,15 @@
           <w:sz w:val="28"/>
           <w:szCs w:val="28"/>
         </w:rPr>
+      </w:pPr>
+      <w:r>
+        <w:rPr>
+          <w:rFonts w:ascii="Arial" w:hAnsi="Arial" w:cs="Arial"/>
+          <w:b/>
+          <w:bCs/>
+          <w:sz w:val="28"/>
+          <w:szCs w:val="28"/>
+        </w:rPr>
         <w:t>README.md</w:t>
       </w:r>
     </w:p>
@@ -203,16 +233,7 @@
           <w:szCs w:val="24"/>
           <w:shd w:val="clear" w:color="auto" w:fill="FFFFFF"/>
         </w:rPr>
-        <w:t>Un archivo README contiene información acerca de otros archivos en un directorio</w:t>
-      </w:r>
-      <w:r>
-        <w:rPr>
-          <w:rFonts w:ascii="Arial" w:hAnsi="Arial" w:cs="Arial"/>
-          <w:sz w:val="24"/>
-          <w:szCs w:val="24"/>
-          <w:shd w:val="clear" w:color="auto" w:fill="FFFFFF"/>
-        </w:rPr>
-        <w:t>.</w:t>
+        <w:t>Un archivo README contiene información acerca de otros archivos en un directorio.</w:t>
       </w:r>
     </w:p>
     <w:p>
@@ -280,27 +301,7 @@
           <w:szCs w:val="24"/>
           <w:shd w:val="clear" w:color="auto" w:fill="FFFFFF"/>
         </w:rPr>
-        <w:t>*</w:t>
-      </w:r>
-      <w:proofErr w:type="gramStart"/>
-      <w:r>
-        <w:rPr>
-          <w:rFonts w:ascii="Arial" w:hAnsi="Arial" w:cs="Arial"/>
-          <w:sz w:val="24"/>
-          <w:szCs w:val="24"/>
-          <w:shd w:val="clear" w:color="auto" w:fill="FFFFFF"/>
-        </w:rPr>
-        <w:t>*  *</w:t>
-      </w:r>
-      <w:proofErr w:type="gramEnd"/>
-      <w:r>
-        <w:rPr>
-          <w:rFonts w:ascii="Arial" w:hAnsi="Arial" w:cs="Arial"/>
-          <w:sz w:val="24"/>
-          <w:szCs w:val="24"/>
-          <w:shd w:val="clear" w:color="auto" w:fill="FFFFFF"/>
-        </w:rPr>
-        <w:t>* coloca el texto en negritas</w:t>
+        <w:t>**  ** coloca el texto en negritas</w:t>
       </w:r>
     </w:p>
     <w:p>
@@ -399,6 +400,63 @@
         <w:t>html</w:t>
       </w:r>
       <w:proofErr w:type="spellEnd"/>
+    </w:p>
+    <w:p>
+      <w:pPr>
+        <w:rPr>
+          <w:rFonts w:ascii="Arial" w:hAnsi="Arial" w:cs="Arial"/>
+          <w:sz w:val="24"/>
+          <w:szCs w:val="24"/>
+          <w:shd w:val="clear" w:color="auto" w:fill="FFFFFF"/>
+        </w:rPr>
+      </w:pPr>
+      <w:r>
+        <w:rPr>
+          <w:rFonts w:ascii="Arial" w:hAnsi="Arial" w:cs="Arial"/>
+          <w:sz w:val="24"/>
+          <w:szCs w:val="24"/>
+          <w:shd w:val="clear" w:color="auto" w:fill="FFFFFF"/>
+        </w:rPr>
+        <w:t xml:space="preserve">- Crea una lista </w:t>
+      </w:r>
+    </w:p>
+    <w:p>
+      <w:pPr>
+        <w:rPr>
+          <w:rFonts w:ascii="Arial" w:hAnsi="Arial" w:cs="Arial"/>
+          <w:sz w:val="24"/>
+          <w:szCs w:val="24"/>
+          <w:shd w:val="clear" w:color="auto" w:fill="FFFFFF"/>
+        </w:rPr>
+      </w:pPr>
+      <w:r>
+        <w:rPr>
+          <w:rFonts w:ascii="Arial" w:hAnsi="Arial" w:cs="Arial"/>
+          <w:sz w:val="24"/>
+          <w:szCs w:val="24"/>
+          <w:shd w:val="clear" w:color="auto" w:fill="FFFFFF"/>
+        </w:rPr>
+        <w:t xml:space="preserve">- </w:t>
+      </w:r>
+    </w:p>
+    <w:p>
+      <w:pPr>
+        <w:rPr>
+          <w:rFonts w:ascii="Arial" w:hAnsi="Arial" w:cs="Arial"/>
+          <w:sz w:val="24"/>
+          <w:szCs w:val="24"/>
+          <w:shd w:val="clear" w:color="auto" w:fill="FFFFFF"/>
+        </w:rPr>
+      </w:pPr>
+      <w:r>
+        <w:rPr>
+          <w:rFonts w:ascii="Arial" w:hAnsi="Arial" w:cs="Arial"/>
+          <w:sz w:val="24"/>
+          <w:szCs w:val="24"/>
+          <w:shd w:val="clear" w:color="auto" w:fill="FFFFFF"/>
+        </w:rPr>
+        <w:t xml:space="preserve">- </w:t>
+      </w:r>
     </w:p>
     <w:p>
       <w:pPr>
@@ -557,6 +615,128 @@
       <w:pPr>
         <w:rPr>
           <w:rFonts w:ascii="Arial" w:hAnsi="Arial" w:cs="Arial"/>
+          <w:b/>
+          <w:bCs/>
+          <w:sz w:val="28"/>
+          <w:szCs w:val="28"/>
+        </w:rPr>
+      </w:pPr>
+      <w:proofErr w:type="spellStart"/>
+      <w:r>
+        <w:rPr>
+          <w:rFonts w:ascii="Arial" w:hAnsi="Arial" w:cs="Arial"/>
+          <w:b/>
+          <w:bCs/>
+          <w:sz w:val="28"/>
+          <w:szCs w:val="28"/>
+        </w:rPr>
+        <w:lastRenderedPageBreak/>
+        <w:t>Fork</w:t>
+      </w:r>
+      <w:proofErr w:type="spellEnd"/>
+    </w:p>
+    <w:p>
+      <w:pPr>
+        <w:pStyle w:val="NormalWeb"/>
+        <w:shd w:val="clear" w:color="auto" w:fill="FFFFFF"/>
+        <w:rPr>
+          <w:rFonts w:ascii="Arial" w:hAnsi="Arial" w:cs="Arial"/>
+        </w:rPr>
+      </w:pPr>
+      <w:r>
+        <w:rPr>
+          <w:rFonts w:ascii="Arial" w:hAnsi="Arial" w:cs="Arial"/>
+        </w:rPr>
+        <w:t xml:space="preserve">Una vez que le damos </w:t>
+      </w:r>
+      <w:proofErr w:type="spellStart"/>
+      <w:r>
+        <w:rPr>
+          <w:rFonts w:ascii="Arial" w:hAnsi="Arial" w:cs="Arial"/>
+        </w:rPr>
+        <w:t>click</w:t>
+      </w:r>
+      <w:proofErr w:type="spellEnd"/>
+      <w:r>
+        <w:rPr>
+          <w:rFonts w:ascii="Arial" w:hAnsi="Arial" w:cs="Arial"/>
+        </w:rPr>
+        <w:t xml:space="preserve"> en el botón </w:t>
+      </w:r>
+      <w:proofErr w:type="spellStart"/>
+      <w:r>
+        <w:rPr>
+          <w:rStyle w:val="Textoennegrita"/>
+          <w:rFonts w:ascii="Arial" w:hAnsi="Arial" w:cs="Arial"/>
+        </w:rPr>
+        <w:t>Fork</w:t>
+      </w:r>
+      <w:proofErr w:type="spellEnd"/>
+      <w:r>
+        <w:rPr>
+          <w:rFonts w:ascii="Arial" w:hAnsi="Arial" w:cs="Arial"/>
+        </w:rPr>
+        <w:t>, GitHub nos mostrará una vista donde se está haciendo la copia del repositorio</w:t>
+      </w:r>
+      <w:r>
+        <w:rPr>
+          <w:rFonts w:ascii="Arial" w:hAnsi="Arial" w:cs="Arial"/>
+        </w:rPr>
+        <w:t>:</w:t>
+      </w:r>
+    </w:p>
+    <w:p>
+      <w:pPr>
+        <w:pStyle w:val="NormalWeb"/>
+        <w:shd w:val="clear" w:color="auto" w:fill="FFFFFF"/>
+        <w:rPr>
+          <w:rFonts w:ascii="Arial" w:hAnsi="Arial" w:cs="Arial"/>
+        </w:rPr>
+      </w:pPr>
+      <w:r>
+        <w:rPr>
+          <w:rFonts w:ascii="Arial" w:hAnsi="Arial" w:cs="Arial"/>
+        </w:rPr>
+        <w:t>Y una vez cargado, nos mostrará el contenido del repositorio.</w:t>
+      </w:r>
+    </w:p>
+    <w:p>
+      <w:pPr>
+        <w:pStyle w:val="NormalWeb"/>
+        <w:shd w:val="clear" w:color="auto" w:fill="FFFFFF"/>
+        <w:rPr>
+          <w:rFonts w:ascii="Arial" w:hAnsi="Arial" w:cs="Arial"/>
+        </w:rPr>
+      </w:pPr>
+      <w:r>
+        <w:rPr>
+          <w:rFonts w:ascii="Arial" w:hAnsi="Arial" w:cs="Arial"/>
+        </w:rPr>
+        <w:t>Sirve para copiar un repositorio en nuestro Git Hub.</w:t>
+      </w:r>
+    </w:p>
+    <w:p>
+      <w:pPr>
+        <w:pStyle w:val="NormalWeb"/>
+        <w:shd w:val="clear" w:color="auto" w:fill="FFFFFF"/>
+        <w:rPr>
+          <w:rFonts w:ascii="Arial" w:hAnsi="Arial" w:cs="Arial"/>
+        </w:rPr>
+      </w:pPr>
+      <w:r>
+        <w:rPr>
+          <w:rFonts w:ascii="Arial" w:hAnsi="Arial" w:cs="Arial"/>
+        </w:rPr>
+        <w:br/>
+        <w:t>Y ya después poder clonarlo con Git clone y hacerle las modificaciones correspondientes.</w:t>
+      </w:r>
+    </w:p>
+    <w:p>
+      <w:pPr>
+        <w:rPr>
+          <w:rFonts w:ascii="Arial" w:hAnsi="Arial" w:cs="Arial"/>
+          <w:b/>
+          <w:bCs/>
           <w:sz w:val="28"/>
           <w:szCs w:val="28"/>
         </w:rPr>
@@ -1276,6 +1456,34 @@
       <w:contextualSpacing/>
     </w:pPr>
   </w:style>
+  <w:style w:type="paragraph" w:styleId="NormalWeb">
+    <w:name w:val="Normal (Web)"/>
+    <w:basedOn w:val="Normal"/>
+    <w:uiPriority w:val="99"/>
+    <w:semiHidden/>
+    <w:unhideWhenUsed/>
+    <w:rsid w:val="008B317B"/>
+    <w:pPr>
+      <w:spacing w:before="100" w:beforeAutospacing="1" w:after="100" w:afterAutospacing="1" w:line="240" w:lineRule="auto"/>
+    </w:pPr>
+    <w:rPr>
+      <w:rFonts w:ascii="Times New Roman" w:eastAsia="Times New Roman" w:hAnsi="Times New Roman" w:cs="Times New Roman"/>
+      <w:sz w:val="24"/>
+      <w:szCs w:val="24"/>
+      <w:lang w:eastAsia="es-MX"/>
+    </w:rPr>
+  </w:style>
+  <w:style w:type="character" w:styleId="Textoennegrita">
+    <w:name w:val="Strong"/>
+    <w:basedOn w:val="Fuentedeprrafopredeter"/>
+    <w:uiPriority w:val="22"/>
+    <w:qFormat/>
+    <w:rsid w:val="008B317B"/>
+    <w:rPr>
+      <w:b/>
+      <w:bCs/>
+    </w:rPr>
+  </w:style>
 </w:styles>
 </file>
 

</xml_diff>